<commit_message>
Fixed the CSS template for firefox. The hovers not lining up correctly is resolved. Working on concepting other views.
</commit_message>
<xml_diff>
--- a/doc/requirements_summary.docx
+++ b/doc/requirements_summary.docx
@@ -305,12 +305,14 @@
           <w:color w:val="000000" w:themeColor="text1"/>
         </w:rPr>
       </w:pPr>
+      <w:proofErr w:type="gramStart"/>
       <w:r>
         <w:rPr>
           <w:color w:val="000000" w:themeColor="text1"/>
         </w:rPr>
         <w:t>Must maintain an audit trail (history of changes - people, projects, and PCAs).</w:t>
       </w:r>
+      <w:proofErr w:type="gramEnd"/>
     </w:p>
     <w:p>
       <w:pPr>
@@ -328,7 +330,25 @@
           <w:i/>
           <w:color w:val="5F497A" w:themeColor="accent4" w:themeShade="BF"/>
         </w:rPr>
-        <w:t>Maintain history - history must remain static, dates, time (hours)  cannot change once booked(accounting term for in system).</w:t>
+        <w:t>Maintain history - history must remain static, dates, time (hours</w:t>
+      </w:r>
+      <w:proofErr w:type="gramStart"/>
+      <w:r>
+        <w:rPr>
+          <w:rFonts w:ascii="Calibri" w:eastAsia="Times New Roman" w:hAnsi="Calibri" w:cs="Calibri"/>
+          <w:i/>
+          <w:color w:val="5F497A" w:themeColor="accent4" w:themeShade="BF"/>
+        </w:rPr>
+        <w:t>)  cannot</w:t>
+      </w:r>
+      <w:proofErr w:type="gramEnd"/>
+      <w:r>
+        <w:rPr>
+          <w:rFonts w:ascii="Calibri" w:eastAsia="Times New Roman" w:hAnsi="Calibri" w:cs="Calibri"/>
+          <w:i/>
+          <w:color w:val="5F497A" w:themeColor="accent4" w:themeShade="BF"/>
+        </w:rPr>
+        <w:t xml:space="preserve"> change once booked(accounting term for in system).</w:t>
       </w:r>
     </w:p>
     <w:p>
@@ -538,6 +558,7 @@
           <w:color w:val="000000" w:themeColor="text1"/>
         </w:rPr>
       </w:pPr>
+      <w:proofErr w:type="gramStart"/>
       <w:r>
         <w:rPr>
           <w:color w:val="000000" w:themeColor="text1"/>
@@ -550,6 +571,7 @@
         </w:rPr>
         <w:t>.</w:t>
       </w:r>
+      <w:proofErr w:type="gramEnd"/>
     </w:p>
     <w:p>
       <w:pPr>
@@ -623,6 +645,7 @@
           <w:color w:val="000000" w:themeColor="text1"/>
         </w:rPr>
       </w:pPr>
+      <w:proofErr w:type="gramStart"/>
       <w:r>
         <w:rPr>
           <w:color w:val="000000" w:themeColor="text1"/>
@@ -636,6 +659,7 @@
         </w:rPr>
         <w:t>.</w:t>
       </w:r>
+      <w:proofErr w:type="gramEnd"/>
     </w:p>
     <w:p>
       <w:pPr>
@@ -646,6 +670,7 @@
           <w:color w:val="5F497A" w:themeColor="accent4" w:themeShade="BF"/>
         </w:rPr>
       </w:pPr>
+      <w:proofErr w:type="gramStart"/>
       <w:r>
         <w:rPr>
           <w:rFonts w:ascii="Calibri" w:eastAsia="Times New Roman" w:hAnsi="Calibri" w:cs="Calibri"/>
@@ -653,6 +678,7 @@
         </w:rPr>
         <w:t>Provides a means of identifying between DHW and non-DHW contractor hours.</w:t>
       </w:r>
+      <w:proofErr w:type="gramEnd"/>
     </w:p>
     <w:p>
       <w:pPr>
@@ -708,12 +734,14 @@
           <w:color w:val="000000" w:themeColor="text1"/>
         </w:rPr>
       </w:pPr>
+      <w:proofErr w:type="gramStart"/>
       <w:r>
         <w:rPr>
           <w:color w:val="000000" w:themeColor="text1"/>
         </w:rPr>
         <w:t>Must allow work to be associated with multiple divisions or the enterprise.</w:t>
       </w:r>
+      <w:proofErr w:type="gramEnd"/>
     </w:p>
     <w:p>
       <w:pPr>
@@ -1070,7 +1098,23 @@
           <w:i/>
           <w:color w:val="5F497A" w:themeColor="accent4" w:themeShade="BF"/>
         </w:rPr>
-        <w:t>For those staff/contractors that repeat most work efforts each week, having the ability to replicate the preceeding week saves data entry time.</w:t>
+        <w:t xml:space="preserve">For those staff/contractors that repeat most work efforts each week, having the ability to replicate the </w:t>
+      </w:r>
+      <w:r>
+        <w:rPr>
+          <w:rFonts w:ascii="Calibri" w:eastAsia="Times New Roman" w:hAnsi="Calibri" w:cs="Calibri"/>
+          <w:i/>
+          <w:color w:val="5F497A" w:themeColor="accent4" w:themeShade="BF"/>
+        </w:rPr>
+        <w:t>proceeding</w:t>
+      </w:r>
+      <w:r>
+        <w:rPr>
+          <w:rFonts w:ascii="Calibri" w:eastAsia="Times New Roman" w:hAnsi="Calibri" w:cs="Calibri"/>
+          <w:i/>
+          <w:color w:val="5F497A" w:themeColor="accent4" w:themeShade="BF"/>
+        </w:rPr>
+        <w:t xml:space="preserve"> week saves data entry time.</w:t>
       </w:r>
     </w:p>
     <w:p>
@@ -1150,7 +1194,25 @@
           <w:i/>
           <w:color w:val="5F497A" w:themeColor="accent4" w:themeShade="BF"/>
         </w:rPr>
-        <w:t>Users would have the ability to create work effort, then assign themselves to that effort.</w:t>
+        <w:t xml:space="preserve">Users would have the ability to create work effort, </w:t>
+      </w:r>
+      <w:proofErr w:type="gramStart"/>
+      <w:r>
+        <w:rPr>
+          <w:rFonts w:ascii="Calibri" w:eastAsia="Times New Roman" w:hAnsi="Calibri" w:cs="Calibri"/>
+          <w:i/>
+          <w:color w:val="5F497A" w:themeColor="accent4" w:themeShade="BF"/>
+        </w:rPr>
+        <w:t>then</w:t>
+      </w:r>
+      <w:proofErr w:type="gramEnd"/>
+      <w:r>
+        <w:rPr>
+          <w:rFonts w:ascii="Calibri" w:eastAsia="Times New Roman" w:hAnsi="Calibri" w:cs="Calibri"/>
+          <w:i/>
+          <w:color w:val="5F497A" w:themeColor="accent4" w:themeShade="BF"/>
+        </w:rPr>
+        <w:t xml:space="preserve"> assign themselves to that effort.</w:t>
       </w:r>
     </w:p>
     <w:p>
@@ -1207,12 +1269,14 @@
           <w:color w:val="000000" w:themeColor="text1"/>
         </w:rPr>
       </w:pPr>
+      <w:proofErr w:type="gramStart"/>
       <w:r>
         <w:rPr>
           <w:color w:val="000000" w:themeColor="text1"/>
         </w:rPr>
         <w:t>Must be able to track work effort for resources, depending upon their assignment, that are either cost allocated or not cost allocated.</w:t>
       </w:r>
+      <w:proofErr w:type="gramEnd"/>
     </w:p>
     <w:p>
       <w:pPr>
@@ -1293,7 +1357,21 @@
         <w:rPr>
           <w:color w:val="000000" w:themeColor="text1"/>
         </w:rPr>
-        <w:t>Must be able to break time out by time codes for work efforts, such as Vacation, Sick, LWOP, (match I-Time data since this is the system of record)</w:t>
+        <w:t xml:space="preserve">Must be able to break time out by time codes for work efforts, such as Vacation, Sick, LWOP, </w:t>
+      </w:r>
+      <w:proofErr w:type="gramStart"/>
+      <w:r>
+        <w:rPr>
+          <w:color w:val="000000" w:themeColor="text1"/>
+        </w:rPr>
+        <w:t>(</w:t>
+      </w:r>
+      <w:proofErr w:type="gramEnd"/>
+      <w:r>
+        <w:rPr>
+          <w:color w:val="000000" w:themeColor="text1"/>
+        </w:rPr>
+        <w:t>match I-Time data since this is the system of record)</w:t>
       </w:r>
     </w:p>
     <w:p>
@@ -1477,7 +1555,21 @@
         <w:rPr>
           <w:color w:val="000000" w:themeColor="text1"/>
         </w:rPr>
-        <w:t>The system shall provide some mechanism (configurable dropdown) for  grouping of business, program, and function of work.</w:t>
+        <w:t xml:space="preserve">The system shall provide some mechanism (configurable dropdown) </w:t>
+      </w:r>
+      <w:proofErr w:type="gramStart"/>
+      <w:r>
+        <w:rPr>
+          <w:color w:val="000000" w:themeColor="text1"/>
+        </w:rPr>
+        <w:t>for  grouping</w:t>
+      </w:r>
+      <w:proofErr w:type="gramEnd"/>
+      <w:r>
+        <w:rPr>
+          <w:color w:val="000000" w:themeColor="text1"/>
+        </w:rPr>
+        <w:t xml:space="preserve"> of business, program, and function of work.</w:t>
       </w:r>
     </w:p>
     <w:p>
@@ -1821,7 +1913,23 @@
           <w:rFonts w:ascii="Calibri" w:eastAsia="Times New Roman" w:hAnsi="Calibri" w:cs="Calibri"/>
           <w:color w:val="60497B"/>
         </w:rPr>
-        <w:t>PCA codes and work efforts (tasks, …) are all time bounded in this system. To prevent inaccurate recording of time allocated to an effort, some automated process of preventing expired or deactivated objects should be developed.</w:t>
+        <w:t>PCA codes and work efforts (</w:t>
+      </w:r>
+      <w:proofErr w:type="gramStart"/>
+      <w:r>
+        <w:rPr>
+          <w:rFonts w:ascii="Calibri" w:eastAsia="Times New Roman" w:hAnsi="Calibri" w:cs="Calibri"/>
+          <w:color w:val="60497B"/>
+        </w:rPr>
+        <w:t>tasks, …)</w:t>
+      </w:r>
+      <w:proofErr w:type="gramEnd"/>
+      <w:r>
+        <w:rPr>
+          <w:rFonts w:ascii="Calibri" w:eastAsia="Times New Roman" w:hAnsi="Calibri" w:cs="Calibri"/>
+          <w:color w:val="60497B"/>
+        </w:rPr>
+        <w:t xml:space="preserve"> are all time bounded in this system. To prevent inaccurate recording of time allocated to an effort, some automated process of preventing expired or deactivated objects should be developed.</w:t>
       </w:r>
     </w:p>
     <w:p>
@@ -1954,12 +2062,14 @@
           <w:color w:val="000000" w:themeColor="text1"/>
         </w:rPr>
       </w:pPr>
+      <w:proofErr w:type="gramStart"/>
       <w:r>
         <w:rPr>
           <w:color w:val="000000" w:themeColor="text1"/>
         </w:rPr>
         <w:t>Must allow users to create a view of their I-Time timesheet.</w:t>
       </w:r>
+      <w:proofErr w:type="gramEnd"/>
     </w:p>
     <w:p>
       <w:pPr>
@@ -2047,8 +2157,30 @@
         <w:rPr>
           <w:color w:val="000000" w:themeColor="text1"/>
         </w:rPr>
-        <w:t>Reports must be real-time, reliable, and accurate. Includes exports to csv, Excel.</w:t>
-      </w:r>
+        <w:t xml:space="preserve">Reports must be real-time, reliable, and accurate. </w:t>
+      </w:r>
+      <w:proofErr w:type="gramStart"/>
+      <w:r>
+        <w:rPr>
+          <w:color w:val="000000" w:themeColor="text1"/>
+        </w:rPr>
+        <w:t xml:space="preserve">Includes exports to </w:t>
+      </w:r>
+      <w:proofErr w:type="spellStart"/>
+      <w:r>
+        <w:rPr>
+          <w:color w:val="000000" w:themeColor="text1"/>
+        </w:rPr>
+        <w:t>csv</w:t>
+      </w:r>
+      <w:proofErr w:type="spellEnd"/>
+      <w:r>
+        <w:rPr>
+          <w:color w:val="000000" w:themeColor="text1"/>
+        </w:rPr>
+        <w:t>, Excel.</w:t>
+      </w:r>
+      <w:proofErr w:type="gramEnd"/>
     </w:p>
     <w:p>
       <w:pPr>
@@ -2121,18 +2253,14 @@
           <w:color w:val="000000" w:themeColor="text1"/>
         </w:rPr>
       </w:pPr>
-      <w:r>
-        <w:rPr>
-          <w:color w:val="000000" w:themeColor="text1"/>
-        </w:rPr>
-        <w:t>Must have a sort and group function that allows work effort to be grouped by appl</w:t>
-      </w:r>
-      <w:r>
-        <w:rPr>
-          <w:color w:val="000000" w:themeColor="text1"/>
-        </w:rPr>
-        <w:t>ication, division, manager, etc.</w:t>
-      </w:r>
+      <w:proofErr w:type="gramStart"/>
+      <w:r>
+        <w:rPr>
+          <w:color w:val="000000" w:themeColor="text1"/>
+        </w:rPr>
+        <w:t>Must have a sort and group function that allows work effort to be grouped by application, division, manager, etc.</w:t>
+      </w:r>
+      <w:proofErr w:type="gramEnd"/>
     </w:p>
     <w:p>
       <w:pPr>
@@ -2392,7 +2520,21 @@
         <w:rPr>
           <w:color w:val="000000" w:themeColor="text1"/>
         </w:rPr>
-        <w:t>Must be able to limit view of information presented to user to what is pertinant to that user's role.</w:t>
+        <w:t xml:space="preserve">Must be able to limit view of information presented to user to what is </w:t>
+      </w:r>
+      <w:proofErr w:type="spellStart"/>
+      <w:r>
+        <w:rPr>
+          <w:color w:val="000000" w:themeColor="text1"/>
+        </w:rPr>
+        <w:t>pertinant</w:t>
+      </w:r>
+      <w:proofErr w:type="spellEnd"/>
+      <w:r>
+        <w:rPr>
+          <w:color w:val="000000" w:themeColor="text1"/>
+        </w:rPr>
+        <w:t xml:space="preserve"> to that user's role.</w:t>
       </w:r>
     </w:p>
     <w:p>
@@ -2633,12 +2775,14 @@
           <w:color w:val="000000" w:themeColor="text1"/>
         </w:rPr>
       </w:pPr>
+      <w:proofErr w:type="gramStart"/>
       <w:r>
         <w:rPr>
           <w:color w:val="000000" w:themeColor="text1"/>
         </w:rPr>
         <w:t>Must have a role-based permissions security.</w:t>
       </w:r>
+      <w:proofErr w:type="gramEnd"/>
     </w:p>
     <w:p>
       <w:pPr>
@@ -2654,7 +2798,23 @@
           <w:rFonts w:ascii="Calibri" w:eastAsia="Times New Roman" w:hAnsi="Calibri" w:cs="Calibri"/>
           <w:color w:val="60497B"/>
         </w:rPr>
-        <w:t>Would like to have the ability to create new roles, and assign permissions to that role. For example, an Administrator have rights to edit/delete PCA codes and users, while an Individual Contributor would not have those rights. Basic role set would include Administrator, Approver, and Worker.</w:t>
+        <w:t xml:space="preserve">Would like to have the ability to create new roles, and assign permissions to that role. For example, an Administrator </w:t>
+      </w:r>
+      <w:proofErr w:type="gramStart"/>
+      <w:r>
+        <w:rPr>
+          <w:rFonts w:ascii="Calibri" w:eastAsia="Times New Roman" w:hAnsi="Calibri" w:cs="Calibri"/>
+          <w:color w:val="60497B"/>
+        </w:rPr>
+        <w:t>have</w:t>
+      </w:r>
+      <w:proofErr w:type="gramEnd"/>
+      <w:r>
+        <w:rPr>
+          <w:rFonts w:ascii="Calibri" w:eastAsia="Times New Roman" w:hAnsi="Calibri" w:cs="Calibri"/>
+          <w:color w:val="60497B"/>
+        </w:rPr>
+        <w:t xml:space="preserve"> rights to edit/delete PCA codes and users, while an Individual Contributor would not have those rights. Basic role set would include Administrator, Approver, and Worker.</w:t>
       </w:r>
     </w:p>
     <w:p>
@@ -2734,13 +2894,22 @@
           <w:color w:val="60497B"/>
         </w:rPr>
       </w:pPr>
+      <w:proofErr w:type="gramStart"/>
       <w:r>
         <w:rPr>
           <w:rFonts w:ascii="Calibri" w:eastAsia="Times New Roman" w:hAnsi="Calibri" w:cs="Calibri"/>
           <w:color w:val="60497B"/>
         </w:rPr>
         <w:lastRenderedPageBreak/>
-        <w:t>Tied to DAT-13 in preventing work efforts and codes from lingering when they are no longer active. This is also an example of a permission element in the role-based security profile.</w:t>
+        <w:t>Tied to DAT-13 in preventing work efforts and codes from lingering when they are no longer active.</w:t>
+      </w:r>
+      <w:proofErr w:type="gramEnd"/>
+      <w:r>
+        <w:rPr>
+          <w:rFonts w:ascii="Calibri" w:eastAsia="Times New Roman" w:hAnsi="Calibri" w:cs="Calibri"/>
+          <w:color w:val="60497B"/>
+        </w:rPr>
+        <w:t xml:space="preserve"> This is also an example of a permission element in the role-based security profile.</w:t>
       </w:r>
     </w:p>
     <w:p>
@@ -2801,8 +2970,30 @@
         <w:rPr>
           <w:color w:val="000000" w:themeColor="text1"/>
         </w:rPr>
-        <w:t>The system must allow each user the ability to navigate easily by logic/functional areas, ie. Staff demographics, projects, work items/areas, time entry, etc.</w:t>
-      </w:r>
+        <w:t xml:space="preserve">The system must allow each user the ability to navigate easily by logic/functional areas, </w:t>
+      </w:r>
+      <w:proofErr w:type="spellStart"/>
+      <w:r>
+        <w:rPr>
+          <w:color w:val="000000" w:themeColor="text1"/>
+        </w:rPr>
+        <w:t>ie</w:t>
+      </w:r>
+      <w:proofErr w:type="spellEnd"/>
+      <w:r>
+        <w:rPr>
+          <w:color w:val="000000" w:themeColor="text1"/>
+        </w:rPr>
+        <w:t xml:space="preserve">. </w:t>
+      </w:r>
+      <w:proofErr w:type="gramStart"/>
+      <w:r>
+        <w:rPr>
+          <w:color w:val="000000" w:themeColor="text1"/>
+        </w:rPr>
+        <w:t>Staff demographics, projects, work items/areas, time entry, etc.</w:t>
+      </w:r>
+      <w:proofErr w:type="gramEnd"/>
     </w:p>
     <w:p>
       <w:pPr>
@@ -2880,12 +3071,14 @@
           <w:color w:val="000000" w:themeColor="text1"/>
         </w:rPr>
       </w:pPr>
+      <w:proofErr w:type="gramStart"/>
       <w:r>
         <w:rPr>
           <w:color w:val="000000" w:themeColor="text1"/>
         </w:rPr>
         <w:t>Must automatically display current week when entering timesheet data.</w:t>
       </w:r>
+      <w:proofErr w:type="gramEnd"/>
     </w:p>
     <w:p>
       <w:pPr>
@@ -2980,13 +3173,21 @@
         <w:rPr>
           <w:color w:val="000000" w:themeColor="text1"/>
         </w:rPr>
-        <w:t>Must have notifications (via email, context, …) triggered by certain events such as timesheet submitt</w:t>
-      </w:r>
-      <w:r>
-        <w:rPr>
-          <w:color w:val="000000" w:themeColor="text1"/>
-        </w:rPr>
-        <w:t>al, approvals, PCA expiration, etc.</w:t>
+        <w:t xml:space="preserve">Must have notifications (via email, </w:t>
+      </w:r>
+      <w:proofErr w:type="gramStart"/>
+      <w:r>
+        <w:rPr>
+          <w:color w:val="000000" w:themeColor="text1"/>
+        </w:rPr>
+        <w:t>context, …)</w:t>
+      </w:r>
+      <w:proofErr w:type="gramEnd"/>
+      <w:r>
+        <w:rPr>
+          <w:color w:val="000000" w:themeColor="text1"/>
+        </w:rPr>
+        <w:t xml:space="preserve"> triggered by certain events such as timesheet submittal, approvals, PCA expiration, etc.</w:t>
       </w:r>
     </w:p>
     <w:p>
@@ -3064,7 +3265,33 @@
         <w:rPr>
           <w:color w:val="000000" w:themeColor="text1"/>
         </w:rPr>
-        <w:t>Users with permissions, must have the abiltiy to approve TARS weekly submittals</w:t>
+        <w:t xml:space="preserve">Users with </w:t>
+      </w:r>
+      <w:proofErr w:type="gramStart"/>
+      <w:r>
+        <w:rPr>
+          <w:color w:val="000000" w:themeColor="text1"/>
+        </w:rPr>
+        <w:t>permissions,</w:t>
+      </w:r>
+      <w:proofErr w:type="gramEnd"/>
+      <w:r>
+        <w:rPr>
+          <w:color w:val="000000" w:themeColor="text1"/>
+        </w:rPr>
+        <w:t xml:space="preserve"> must have the </w:t>
+      </w:r>
+      <w:r>
+        <w:rPr>
+          <w:color w:val="000000" w:themeColor="text1"/>
+        </w:rPr>
+        <w:t>ability</w:t>
+      </w:r>
+      <w:r>
+        <w:rPr>
+          <w:color w:val="000000" w:themeColor="text1"/>
+        </w:rPr>
+        <w:t xml:space="preserve"> to approve TARS weekly submittals</w:t>
       </w:r>
     </w:p>
     <w:p>
@@ -3076,12 +3303,21 @@
           <w:color w:val="60497B"/>
         </w:rPr>
       </w:pPr>
-      <w:r>
-        <w:rPr>
-          <w:rFonts w:ascii="Calibri" w:eastAsia="Times New Roman" w:hAnsi="Calibri" w:cs="Calibri"/>
-          <w:color w:val="60497B"/>
-        </w:rPr>
-        <w:t>Assumes ability to view other's timesheets based on your role permission. Rejected timesheets will provide notification to the submitter.</w:t>
+      <w:proofErr w:type="gramStart"/>
+      <w:r>
+        <w:rPr>
+          <w:rFonts w:ascii="Calibri" w:eastAsia="Times New Roman" w:hAnsi="Calibri" w:cs="Calibri"/>
+          <w:color w:val="60497B"/>
+        </w:rPr>
+        <w:t>Assumes ability to view other's timesheets based on your role permission.</w:t>
+      </w:r>
+      <w:proofErr w:type="gramEnd"/>
+      <w:r>
+        <w:rPr>
+          <w:rFonts w:ascii="Calibri" w:eastAsia="Times New Roman" w:hAnsi="Calibri" w:cs="Calibri"/>
+          <w:color w:val="60497B"/>
+        </w:rPr>
+        <w:t xml:space="preserve"> Rejected timesheets will provide notification to the submitter.</w:t>
       </w:r>
     </w:p>
     <w:p>
@@ -3140,8 +3376,28 @@
           <w:sz w:val="28"/>
           <w:szCs w:val="28"/>
         </w:rPr>
-        <w:t>Idaho TARS Requirements Changelog</w:t>
-      </w:r>
+        <w:t xml:space="preserve">Idaho TARS Requirements </w:t>
+      </w:r>
+      <w:proofErr w:type="spellStart"/>
+      <w:r>
+        <w:rPr>
+          <w:b/>
+          <w:color w:val="000000" w:themeColor="text1"/>
+          <w:sz w:val="28"/>
+          <w:szCs w:val="28"/>
+        </w:rPr>
+        <w:t>ChangeL</w:t>
+      </w:r>
+      <w:r>
+        <w:rPr>
+          <w:b/>
+          <w:color w:val="000000" w:themeColor="text1"/>
+          <w:sz w:val="28"/>
+          <w:szCs w:val="28"/>
+        </w:rPr>
+        <w:t>og</w:t>
+      </w:r>
+      <w:proofErr w:type="spellEnd"/>
     </w:p>
     <w:p>
       <w:pPr>
@@ -3398,6 +3654,7 @@
   <w:style w:type="character" w:default="1" w:styleId="DefaultParagraphFont">
     <w:name w:val="Default Paragraph Font"/>
     <w:uiPriority w:val="1"/>
+    <w:semiHidden/>
     <w:unhideWhenUsed/>
   </w:style>
   <w:style w:type="table" w:default="1" w:styleId="TableNormal">

</xml_diff>

<commit_message>
Diagrams and Slight changes.
Signed-off-by: Scott Beddall <sbeddall@gmail.com>
</commit_message>
<xml_diff>
--- a/doc/requirements_summary.docx
+++ b/doc/requirements_summary.docx
@@ -305,14 +305,12 @@
           <w:color w:val="000000" w:themeColor="text1"/>
         </w:rPr>
       </w:pPr>
-      <w:proofErr w:type="gramStart"/>
       <w:r>
         <w:rPr>
           <w:color w:val="000000" w:themeColor="text1"/>
         </w:rPr>
         <w:t>Must maintain an audit trail (history of changes - people, projects, and PCAs).</w:t>
       </w:r>
-      <w:proofErr w:type="gramEnd"/>
     </w:p>
     <w:p>
       <w:pPr>
@@ -572,7 +570,6 @@
           <w:color w:val="000000" w:themeColor="text1"/>
         </w:rPr>
       </w:pPr>
-      <w:proofErr w:type="gramStart"/>
       <w:r>
         <w:rPr>
           <w:color w:val="000000" w:themeColor="text1"/>
@@ -585,7 +582,6 @@
         </w:rPr>
         <w:t>.</w:t>
       </w:r>
-      <w:proofErr w:type="gramEnd"/>
     </w:p>
     <w:p>
       <w:pPr>
@@ -659,7 +655,6 @@
           <w:color w:val="000000" w:themeColor="text1"/>
         </w:rPr>
       </w:pPr>
-      <w:proofErr w:type="gramStart"/>
       <w:r>
         <w:rPr>
           <w:color w:val="000000" w:themeColor="text1"/>
@@ -673,7 +668,6 @@
         </w:rPr>
         <w:t>.</w:t>
       </w:r>
-      <w:proofErr w:type="gramEnd"/>
     </w:p>
     <w:p>
       <w:pPr>
@@ -684,7 +678,6 @@
           <w:color w:val="5F497A" w:themeColor="accent4" w:themeShade="BF"/>
         </w:rPr>
       </w:pPr>
-      <w:proofErr w:type="gramStart"/>
       <w:r>
         <w:rPr>
           <w:rFonts w:ascii="Calibri" w:eastAsia="Times New Roman" w:hAnsi="Calibri" w:cs="Calibri"/>
@@ -692,7 +685,6 @@
         </w:rPr>
         <w:t>Provides a means of identifying between DHW and non-DHW contractor hours.</w:t>
       </w:r>
-      <w:proofErr w:type="gramEnd"/>
     </w:p>
     <w:p>
       <w:pPr>
@@ -748,14 +740,12 @@
           <w:color w:val="000000" w:themeColor="text1"/>
         </w:rPr>
       </w:pPr>
-      <w:proofErr w:type="gramStart"/>
       <w:r>
         <w:rPr>
           <w:color w:val="000000" w:themeColor="text1"/>
         </w:rPr>
         <w:t>Must allow work to be associated with multiple divisions or the enterprise.</w:t>
       </w:r>
-      <w:proofErr w:type="gramEnd"/>
     </w:p>
     <w:p>
       <w:pPr>
@@ -1081,18 +1071,8 @@
           <w:i/>
           <w:color w:val="5F497A" w:themeColor="accent4" w:themeShade="BF"/>
         </w:rPr>
-        <w:t xml:space="preserve">codes are Earning Codes - 3 </w:t>
-      </w:r>
-      <w:proofErr w:type="gramStart"/>
-      <w:r>
-        <w:rPr>
-          <w:rFonts w:ascii="Calibri" w:eastAsia="Times New Roman" w:hAnsi="Calibri" w:cs="Calibri"/>
-          <w:i/>
-          <w:color w:val="5F497A" w:themeColor="accent4" w:themeShade="BF"/>
-        </w:rPr>
-        <w:t>digit</w:t>
-      </w:r>
-      <w:proofErr w:type="gramEnd"/>
+        <w:t>codes are Earning Codes - 3 digit</w:t>
+      </w:r>
     </w:p>
     <w:p>
       <w:pPr>
@@ -1250,25 +1230,7 @@
           <w:i/>
           <w:color w:val="5F497A" w:themeColor="accent4" w:themeShade="BF"/>
         </w:rPr>
-        <w:t xml:space="preserve">Users would have the ability to create work effort, </w:t>
-      </w:r>
-      <w:proofErr w:type="gramStart"/>
-      <w:r>
-        <w:rPr>
-          <w:rFonts w:ascii="Calibri" w:eastAsia="Times New Roman" w:hAnsi="Calibri" w:cs="Calibri"/>
-          <w:i/>
-          <w:color w:val="5F497A" w:themeColor="accent4" w:themeShade="BF"/>
-        </w:rPr>
-        <w:t>then</w:t>
-      </w:r>
-      <w:proofErr w:type="gramEnd"/>
-      <w:r>
-        <w:rPr>
-          <w:rFonts w:ascii="Calibri" w:eastAsia="Times New Roman" w:hAnsi="Calibri" w:cs="Calibri"/>
-          <w:i/>
-          <w:color w:val="5F497A" w:themeColor="accent4" w:themeShade="BF"/>
-        </w:rPr>
-        <w:t xml:space="preserve"> assign themselves to that effort.</w:t>
+        <w:t>Users would have the ability to create work effort, then assign themselves to that effort.</w:t>
       </w:r>
       <w:r>
         <w:t xml:space="preserve"> </w:t>
@@ -1336,14 +1298,12 @@
           <w:color w:val="000000" w:themeColor="text1"/>
         </w:rPr>
       </w:pPr>
-      <w:proofErr w:type="gramStart"/>
       <w:r>
         <w:rPr>
           <w:color w:val="000000" w:themeColor="text1"/>
         </w:rPr>
         <w:t>Must be able to track work effort for resources, depending upon their assignment, that are either cost allocated or not cost allocated.</w:t>
       </w:r>
-      <w:proofErr w:type="gramEnd"/>
       <w:r>
         <w:rPr>
           <w:color w:val="000000" w:themeColor="text1"/>
@@ -1424,21 +1384,7 @@
         <w:rPr>
           <w:color w:val="000000" w:themeColor="text1"/>
         </w:rPr>
-        <w:t xml:space="preserve">Must be able to break time out by time codes for work efforts, such as Vacation, Sick, LWOP, </w:t>
-      </w:r>
-      <w:proofErr w:type="gramStart"/>
-      <w:r>
-        <w:rPr>
-          <w:color w:val="000000" w:themeColor="text1"/>
-        </w:rPr>
-        <w:t>(</w:t>
-      </w:r>
-      <w:proofErr w:type="gramEnd"/>
-      <w:r>
-        <w:rPr>
-          <w:color w:val="000000" w:themeColor="text1"/>
-        </w:rPr>
-        <w:t>match I-Time data since this is the system of record)</w:t>
+        <w:t>Must be able to break time out by time codes for work efforts, such as Vacation, Sick, LWOP, (match I-Time data since this is the system of record)</w:t>
       </w:r>
     </w:p>
     <w:p>
@@ -1469,25 +1415,7 @@
           <w:i/>
           <w:color w:val="5F497A" w:themeColor="accent4" w:themeShade="BF"/>
         </w:rPr>
-        <w:t xml:space="preserve">All time in I-time is seen as worked or non-worked.  All "work" is coded to </w:t>
-      </w:r>
-      <w:proofErr w:type="gramStart"/>
-      <w:r>
-        <w:rPr>
-          <w:rFonts w:ascii="Calibri" w:eastAsia="Times New Roman" w:hAnsi="Calibri" w:cs="Calibri"/>
-          <w:i/>
-          <w:color w:val="5F497A" w:themeColor="accent4" w:themeShade="BF"/>
-        </w:rPr>
-        <w:t>ACT,</w:t>
-      </w:r>
-      <w:proofErr w:type="gramEnd"/>
-      <w:r>
-        <w:rPr>
-          <w:rFonts w:ascii="Calibri" w:eastAsia="Times New Roman" w:hAnsi="Calibri" w:cs="Calibri"/>
-          <w:i/>
-          <w:color w:val="5F497A" w:themeColor="accent4" w:themeShade="BF"/>
-        </w:rPr>
-        <w:t xml:space="preserve"> non work is coded to various codes.</w:t>
+        <w:t>All time in I-time is seen as worked or non-worked.  All "work" is coded to ACT, non work is coded to various codes.</w:t>
       </w:r>
     </w:p>
     <w:p>
@@ -1635,21 +1563,7 @@
         <w:rPr>
           <w:color w:val="000000" w:themeColor="text1"/>
         </w:rPr>
-        <w:t xml:space="preserve">The system shall provide some mechanism (configurable dropdown) </w:t>
-      </w:r>
-      <w:proofErr w:type="gramStart"/>
-      <w:r>
-        <w:rPr>
-          <w:color w:val="000000" w:themeColor="text1"/>
-        </w:rPr>
-        <w:t>for  grouping</w:t>
-      </w:r>
-      <w:proofErr w:type="gramEnd"/>
-      <w:r>
-        <w:rPr>
-          <w:color w:val="000000" w:themeColor="text1"/>
-        </w:rPr>
-        <w:t xml:space="preserve"> of business, program, and function of work.</w:t>
+        <w:t>The system shall provide some mechanism (configurable dropdown) for  grouping of business, program, and function of work.</w:t>
       </w:r>
     </w:p>
     <w:p>
@@ -2009,23 +1923,7 @@
           <w:rFonts w:ascii="Calibri" w:eastAsia="Times New Roman" w:hAnsi="Calibri" w:cs="Calibri"/>
           <w:color w:val="60497B"/>
         </w:rPr>
-        <w:t>PCA codes and work efforts (</w:t>
-      </w:r>
-      <w:proofErr w:type="gramStart"/>
-      <w:r>
-        <w:rPr>
-          <w:rFonts w:ascii="Calibri" w:eastAsia="Times New Roman" w:hAnsi="Calibri" w:cs="Calibri"/>
-          <w:color w:val="60497B"/>
-        </w:rPr>
-        <w:t>tasks, …)</w:t>
-      </w:r>
-      <w:proofErr w:type="gramEnd"/>
-      <w:r>
-        <w:rPr>
-          <w:rFonts w:ascii="Calibri" w:eastAsia="Times New Roman" w:hAnsi="Calibri" w:cs="Calibri"/>
-          <w:color w:val="60497B"/>
-        </w:rPr>
-        <w:t xml:space="preserve"> are all time bounded in this system. To prevent inaccurate recording of time allocated to an effort, some automated process of preventing expired or deactivated objects should be developed.</w:t>
+        <w:t>PCA codes and work efforts (tasks, …) are all time bounded in this system. To prevent inaccurate recording of time allocated to an effort, some automated process of preventing expired or deactivated objects should be developed.</w:t>
       </w:r>
       <w:r>
         <w:rPr>
@@ -2172,14 +2070,12 @@
           <w:color w:val="000000" w:themeColor="text1"/>
         </w:rPr>
       </w:pPr>
-      <w:proofErr w:type="gramStart"/>
       <w:r>
         <w:rPr>
           <w:color w:val="000000" w:themeColor="text1"/>
         </w:rPr>
         <w:t>Must allow users to create a view of their I-Time timesheet.</w:t>
       </w:r>
-      <w:proofErr w:type="gramEnd"/>
     </w:p>
     <w:p>
       <w:pPr>
@@ -2281,30 +2177,8 @@
         <w:rPr>
           <w:color w:val="000000" w:themeColor="text1"/>
         </w:rPr>
-        <w:t xml:space="preserve">Reports must be real-time, reliable, and accurate. </w:t>
-      </w:r>
-      <w:proofErr w:type="gramStart"/>
-      <w:r>
-        <w:rPr>
-          <w:color w:val="000000" w:themeColor="text1"/>
-        </w:rPr>
-        <w:t xml:space="preserve">Includes exports to </w:t>
-      </w:r>
-      <w:proofErr w:type="spellStart"/>
-      <w:r>
-        <w:rPr>
-          <w:color w:val="000000" w:themeColor="text1"/>
-        </w:rPr>
-        <w:t>csv</w:t>
-      </w:r>
-      <w:proofErr w:type="spellEnd"/>
-      <w:r>
-        <w:rPr>
-          <w:color w:val="000000" w:themeColor="text1"/>
-        </w:rPr>
-        <w:t>, Excel.</w:t>
-      </w:r>
-      <w:proofErr w:type="gramEnd"/>
+        <w:t>Reports must be real-time, reliable, and accurate. Includes exports to csv, Excel.</w:t>
+      </w:r>
     </w:p>
     <w:p>
       <w:pPr>
@@ -2383,14 +2257,12 @@
           <w:color w:val="000000" w:themeColor="text1"/>
         </w:rPr>
       </w:pPr>
-      <w:proofErr w:type="gramStart"/>
       <w:r>
         <w:rPr>
           <w:color w:val="000000" w:themeColor="text1"/>
         </w:rPr>
         <w:t>Must have a sort and group function that allows work effort to be grouped by application, division, manager, etc.</w:t>
       </w:r>
-      <w:proofErr w:type="gramEnd"/>
     </w:p>
     <w:p>
       <w:pPr>
@@ -2660,21 +2532,7 @@
         <w:rPr>
           <w:color w:val="000000" w:themeColor="text1"/>
         </w:rPr>
-        <w:t xml:space="preserve">Must be able to limit view of information presented to user to what is </w:t>
-      </w:r>
-      <w:proofErr w:type="spellStart"/>
-      <w:r>
-        <w:rPr>
-          <w:color w:val="000000" w:themeColor="text1"/>
-        </w:rPr>
-        <w:t>pertinant</w:t>
-      </w:r>
-      <w:proofErr w:type="spellEnd"/>
-      <w:r>
-        <w:rPr>
-          <w:color w:val="000000" w:themeColor="text1"/>
-        </w:rPr>
-        <w:t xml:space="preserve"> to that user's role.</w:t>
+        <w:t>Must be able to limit view of information presented to user to what is pertinant to that user's role.</w:t>
       </w:r>
     </w:p>
     <w:p>
@@ -2839,25 +2697,302 @@
         <w:rPr>
           <w:color w:val="000000" w:themeColor="text1"/>
         </w:rPr>
-        <w:t>Must authenticate to Active Directory</w:t>
-      </w:r>
-    </w:p>
-    <w:p>
-      <w:pPr>
-        <w:spacing w:after="0" w:line="240" w:lineRule="auto"/>
-        <w:rPr>
-          <w:i/>
-          <w:color w:val="5F497A" w:themeColor="accent4" w:themeShade="BF"/>
-        </w:rPr>
-      </w:pPr>
-      <w:r>
-        <w:rPr>
+        <w:t>Must authenticate using LDAP.</w:t>
+      </w:r>
+    </w:p>
+    <w:p>
+      <w:pPr>
+        <w:spacing w:after="0" w:line="240" w:lineRule="auto"/>
+        <w:ind w:left="720"/>
+        <w:rPr>
+          <w:i/>
+          <w:color w:val="5F497A" w:themeColor="accent4" w:themeShade="BF"/>
+        </w:rPr>
+      </w:pPr>
+      <w:r>
+        <w:rPr>
+          <w:i/>
+          <w:color w:val="5F497A" w:themeColor="accent4" w:themeShade="BF"/>
+        </w:rPr>
+        <w:lastRenderedPageBreak/>
+        <w:t xml:space="preserve">Initially authenticating to Active Directory was a requirement. For now, we are using Apache DS to authenticate users. </w:t>
+      </w:r>
+    </w:p>
+    <w:p>
+      <w:pPr>
+        <w:spacing w:after="0" w:line="240" w:lineRule="auto"/>
+        <w:rPr>
+          <w:i/>
+          <w:color w:val="5F497A" w:themeColor="accent4" w:themeShade="BF"/>
+        </w:rPr>
+      </w:pPr>
+      <w:r>
+        <w:rPr>
+          <w:i/>
           <w:color w:val="5F497A" w:themeColor="accent4" w:themeShade="BF"/>
         </w:rPr>
         <w:tab/>
       </w:r>
       <w:r>
         <w:rPr>
+          <w:color w:val="000000" w:themeColor="text1"/>
+        </w:rPr>
+        <w:t xml:space="preserve">Status: </w:t>
+      </w:r>
+      <w:r>
+        <w:rPr>
+          <w:b/>
+          <w:color w:val="000000" w:themeColor="text1"/>
+        </w:rPr>
+        <w:t>In Progress</w:t>
+      </w:r>
+    </w:p>
+    <w:p>
+      <w:pPr>
+        <w:spacing w:after="0" w:line="240" w:lineRule="auto"/>
+        <w:rPr>
+          <w:i/>
+          <w:color w:val="5F497A" w:themeColor="accent4" w:themeShade="BF"/>
+        </w:rPr>
+      </w:pPr>
+    </w:p>
+    <w:p>
+      <w:pPr>
+        <w:spacing w:after="0" w:line="240" w:lineRule="auto"/>
+        <w:rPr>
+          <w:b/>
+          <w:color w:val="000000" w:themeColor="text1"/>
+        </w:rPr>
+      </w:pPr>
+      <w:r>
+        <w:rPr>
+          <w:b/>
+          <w:color w:val="000000" w:themeColor="text1"/>
+        </w:rPr>
+        <w:t>SEC-2</w:t>
+      </w:r>
+    </w:p>
+    <w:p>
+      <w:pPr>
+        <w:spacing w:after="0" w:line="240" w:lineRule="auto"/>
+        <w:rPr>
+          <w:color w:val="000000" w:themeColor="text1"/>
+        </w:rPr>
+      </w:pPr>
+      <w:r>
+        <w:rPr>
+          <w:color w:val="000000" w:themeColor="text1"/>
+        </w:rPr>
+        <w:t>Must have a role-based permissions security.</w:t>
+      </w:r>
+    </w:p>
+    <w:p>
+      <w:pPr>
+        <w:spacing w:after="0" w:line="240" w:lineRule="auto"/>
+        <w:ind w:left="720"/>
+        <w:rPr>
+          <w:rFonts w:ascii="Calibri" w:eastAsia="Times New Roman" w:hAnsi="Calibri" w:cs="Calibri"/>
+          <w:color w:val="60497B"/>
+        </w:rPr>
+      </w:pPr>
+      <w:r>
+        <w:rPr>
+          <w:rFonts w:ascii="Calibri" w:eastAsia="Times New Roman" w:hAnsi="Calibri" w:cs="Calibri"/>
+          <w:color w:val="60497B"/>
+        </w:rPr>
+        <w:t xml:space="preserve">Would like to have the ability to create new roles, and assign permissions to that role. For example, an Administrator have rights to edit/delete PCA codes and users, while an Individual Contributor would not have those rights. Basic role set would include Administrator, </w:t>
+      </w:r>
+      <w:r>
+        <w:rPr>
+          <w:rFonts w:ascii="Calibri" w:eastAsia="Times New Roman" w:hAnsi="Calibri" w:cs="Calibri"/>
+          <w:color w:val="60497B"/>
+        </w:rPr>
+        <w:t xml:space="preserve">Manager </w:t>
+      </w:r>
+      <w:r>
+        <w:rPr>
+          <w:rFonts w:ascii="Calibri" w:eastAsia="Times New Roman" w:hAnsi="Calibri" w:cs="Calibri"/>
+          <w:color w:val="60497B"/>
+        </w:rPr>
+        <w:t>/</w:t>
+      </w:r>
+      <w:r>
+        <w:rPr>
+          <w:rFonts w:ascii="Calibri" w:eastAsia="Times New Roman" w:hAnsi="Calibri" w:cs="Calibri"/>
+          <w:color w:val="60497B"/>
+        </w:rPr>
+        <w:t>Approver, and Worker.</w:t>
+      </w:r>
+    </w:p>
+    <w:p>
+      <w:pPr>
+        <w:spacing w:after="0" w:line="240" w:lineRule="auto"/>
+        <w:ind w:left="720"/>
+        <w:rPr>
+          <w:rFonts w:ascii="Calibri" w:eastAsia="Times New Roman" w:hAnsi="Calibri" w:cs="Calibri"/>
+          <w:color w:val="60497B"/>
+        </w:rPr>
+      </w:pPr>
+      <w:r>
+        <w:rPr>
+          <w:color w:val="000000" w:themeColor="text1"/>
+        </w:rPr>
+        <w:t xml:space="preserve">Status: </w:t>
+      </w:r>
+      <w:r>
+        <w:rPr>
+          <w:b/>
+          <w:color w:val="000000" w:themeColor="text1"/>
+        </w:rPr>
+        <w:t>In</w:t>
+      </w:r>
+      <w:r>
+        <w:rPr>
+          <w:b/>
+          <w:color w:val="000000" w:themeColor="text1"/>
+        </w:rPr>
+        <w:t>a</w:t>
+      </w:r>
+      <w:r>
+        <w:rPr>
+          <w:b/>
+          <w:color w:val="000000" w:themeColor="text1"/>
+        </w:rPr>
+        <w:t>ctive</w:t>
+      </w:r>
+    </w:p>
+    <w:p>
+      <w:pPr>
+        <w:spacing w:after="0" w:line="240" w:lineRule="auto"/>
+        <w:rPr>
+          <w:color w:val="000000" w:themeColor="text1"/>
+        </w:rPr>
+      </w:pPr>
+    </w:p>
+    <w:p>
+      <w:pPr>
+        <w:spacing w:after="0" w:line="240" w:lineRule="auto"/>
+        <w:rPr>
+          <w:b/>
+          <w:color w:val="000000" w:themeColor="text1"/>
+        </w:rPr>
+      </w:pPr>
+      <w:r>
+        <w:rPr>
+          <w:b/>
+          <w:color w:val="000000" w:themeColor="text1"/>
+        </w:rPr>
+        <w:t>SEC-3</w:t>
+      </w:r>
+    </w:p>
+    <w:p>
+      <w:pPr>
+        <w:spacing w:after="0" w:line="240" w:lineRule="auto"/>
+        <w:rPr>
+          <w:color w:val="000000" w:themeColor="text1"/>
+        </w:rPr>
+      </w:pPr>
+      <w:r>
+        <w:rPr>
+          <w:color w:val="000000" w:themeColor="text1"/>
+        </w:rPr>
+        <w:t>The system shall allow for automated closure of time periods for PCA and work efforts, with administrator ability to manually reopen &amp; close for edit &amp; approval</w:t>
+      </w:r>
+    </w:p>
+    <w:p>
+      <w:pPr>
+        <w:spacing w:after="0" w:line="240" w:lineRule="auto"/>
+        <w:ind w:left="720"/>
+        <w:rPr>
+          <w:rFonts w:ascii="Calibri" w:eastAsia="Times New Roman" w:hAnsi="Calibri" w:cs="Calibri"/>
+          <w:color w:val="60497B"/>
+        </w:rPr>
+      </w:pPr>
+      <w:r>
+        <w:rPr>
+          <w:rFonts w:ascii="Calibri" w:eastAsia="Times New Roman" w:hAnsi="Calibri" w:cs="Calibri"/>
+          <w:color w:val="60497B"/>
+        </w:rPr>
+        <w:t>Tied to DAT-13 in preventing work efforts and codes from lingering when they are no longer active. This is also an example of a permission element in the role-based security profile.</w:t>
+      </w:r>
+    </w:p>
+    <w:p>
+      <w:pPr>
+        <w:spacing w:after="0" w:line="240" w:lineRule="auto"/>
+        <w:ind w:left="720"/>
+        <w:rPr>
+          <w:rFonts w:ascii="Calibri" w:eastAsia="Times New Roman" w:hAnsi="Calibri" w:cs="Calibri"/>
+          <w:color w:val="60497B"/>
+        </w:rPr>
+      </w:pPr>
+      <w:r>
+        <w:rPr>
+          <w:color w:val="000000" w:themeColor="text1"/>
+        </w:rPr>
+        <w:t xml:space="preserve">Status: </w:t>
+      </w:r>
+      <w:r>
+        <w:rPr>
+          <w:b/>
+          <w:color w:val="000000" w:themeColor="text1"/>
+        </w:rPr>
+        <w:t>In Progress</w:t>
+      </w:r>
+    </w:p>
+    <w:p>
+      <w:pPr>
+        <w:spacing w:after="0" w:line="240" w:lineRule="auto"/>
+        <w:rPr>
+          <w:color w:val="000000" w:themeColor="text1"/>
+        </w:rPr>
+      </w:pPr>
+    </w:p>
+    <w:p>
+      <w:pPr>
+        <w:spacing w:after="0" w:line="240" w:lineRule="auto"/>
+        <w:rPr>
+          <w:b/>
+          <w:color w:val="000000" w:themeColor="text1"/>
+        </w:rPr>
+      </w:pPr>
+      <w:r>
+        <w:rPr>
+          <w:b/>
+          <w:color w:val="000000" w:themeColor="text1"/>
+        </w:rPr>
+        <w:t>NAV-1</w:t>
+      </w:r>
+    </w:p>
+    <w:p>
+      <w:pPr>
+        <w:spacing w:after="0" w:line="240" w:lineRule="auto"/>
+        <w:rPr>
+          <w:color w:val="000000" w:themeColor="text1"/>
+        </w:rPr>
+      </w:pPr>
+      <w:r>
+        <w:rPr>
+          <w:color w:val="000000" w:themeColor="text1"/>
+        </w:rPr>
+        <w:t>The system must allow each user the ability to navigate easily by logic/functional areas, ie. Staff demographics, projects, work items/areas, time entry, etc.</w:t>
+      </w:r>
+    </w:p>
+    <w:p>
+      <w:pPr>
+        <w:spacing w:after="0" w:line="240" w:lineRule="auto"/>
+        <w:rPr>
+          <w:i/>
+          <w:color w:val="5F497A" w:themeColor="accent4" w:themeShade="BF"/>
+        </w:rPr>
+      </w:pPr>
+      <w:r>
+        <w:rPr>
+          <w:color w:val="5F497A" w:themeColor="accent4" w:themeShade="BF"/>
+        </w:rPr>
+        <w:tab/>
+      </w:r>
+      <w:r>
+        <w:rPr>
           <w:i/>
           <w:color w:val="5F497A" w:themeColor="accent4" w:themeShade="BF"/>
         </w:rPr>
@@ -2867,21 +3002,110 @@
     <w:p>
       <w:pPr>
         <w:spacing w:after="0" w:line="240" w:lineRule="auto"/>
-        <w:rPr>
-          <w:i/>
-          <w:color w:val="5F497A" w:themeColor="accent4" w:themeShade="BF"/>
-        </w:rPr>
-      </w:pPr>
-      <w:r>
-        <w:rPr>
-          <w:i/>
-          <w:color w:val="5F497A" w:themeColor="accent4" w:themeShade="BF"/>
-        </w:rPr>
-        <w:lastRenderedPageBreak/>
+        <w:ind w:firstLine="720"/>
+        <w:rPr>
+          <w:i/>
+          <w:color w:val="5F497A" w:themeColor="accent4" w:themeShade="BF"/>
+        </w:rPr>
+      </w:pPr>
+      <w:r>
+        <w:rPr>
+          <w:color w:val="000000" w:themeColor="text1"/>
+        </w:rPr>
+        <w:t xml:space="preserve">Status: </w:t>
+      </w:r>
+      <w:r>
+        <w:rPr>
+          <w:b/>
+          <w:color w:val="000000" w:themeColor="text1"/>
+        </w:rPr>
+        <w:t>In Progress</w:t>
+      </w:r>
+    </w:p>
+    <w:p>
+      <w:pPr>
+        <w:spacing w:after="0" w:line="240" w:lineRule="auto"/>
+        <w:rPr>
+          <w:color w:val="000000" w:themeColor="text1"/>
+        </w:rPr>
+      </w:pPr>
+    </w:p>
+    <w:p>
+      <w:pPr>
+        <w:spacing w:after="0" w:line="240" w:lineRule="auto"/>
+        <w:rPr>
+          <w:b/>
+          <w:color w:val="000000" w:themeColor="text1"/>
+        </w:rPr>
+      </w:pPr>
+      <w:r>
+        <w:rPr>
+          <w:b/>
+          <w:color w:val="000000" w:themeColor="text1"/>
+        </w:rPr>
+        <w:t>NAV-2</w:t>
+      </w:r>
+    </w:p>
+    <w:p>
+      <w:pPr>
+        <w:spacing w:after="0" w:line="240" w:lineRule="auto"/>
+        <w:rPr>
+          <w:color w:val="000000" w:themeColor="text1"/>
+        </w:rPr>
+      </w:pPr>
+      <w:r>
+        <w:rPr>
+          <w:color w:val="000000" w:themeColor="text1"/>
+        </w:rPr>
+        <w:t>Must automatically display current week when entering timesheet data.</w:t>
+      </w:r>
+    </w:p>
+    <w:p>
+      <w:pPr>
+        <w:spacing w:after="0" w:line="240" w:lineRule="auto"/>
+        <w:rPr>
+          <w:i/>
+          <w:color w:val="5F497A" w:themeColor="accent4" w:themeShade="BF"/>
+        </w:rPr>
+      </w:pPr>
+      <w:r>
+        <w:rPr>
+          <w:color w:val="5F497A" w:themeColor="accent4" w:themeShade="BF"/>
+        </w:rPr>
         <w:tab/>
       </w:r>
       <w:r>
         <w:rPr>
+          <w:i/>
+          <w:color w:val="5F497A" w:themeColor="accent4" w:themeShade="BF"/>
+        </w:rPr>
+        <w:t>No Comments</w:t>
+      </w:r>
+      <w:r>
+        <w:rPr>
+          <w:i/>
+          <w:color w:val="5F497A" w:themeColor="accent4" w:themeShade="BF"/>
+        </w:rPr>
+        <w:tab/>
+      </w:r>
+    </w:p>
+    <w:p>
+      <w:pPr>
+        <w:spacing w:after="0" w:line="240" w:lineRule="auto"/>
+        <w:rPr>
+          <w:i/>
+          <w:color w:val="5F497A" w:themeColor="accent4" w:themeShade="BF"/>
+        </w:rPr>
+      </w:pPr>
+      <w:r>
+        <w:rPr>
+          <w:i/>
+          <w:color w:val="5F497A" w:themeColor="accent4" w:themeShade="BF"/>
+        </w:rPr>
+        <w:tab/>
+      </w:r>
+      <w:r>
+        <w:rPr>
           <w:color w:val="000000" w:themeColor="text1"/>
         </w:rPr>
         <w:t xml:space="preserve">Status: </w:t>
@@ -2898,42 +3122,39 @@
       <w:pPr>
         <w:spacing w:after="0" w:line="240" w:lineRule="auto"/>
         <w:rPr>
-          <w:i/>
-          <w:color w:val="5F497A" w:themeColor="accent4" w:themeShade="BF"/>
-        </w:rPr>
-      </w:pPr>
-    </w:p>
-    <w:p>
-      <w:pPr>
-        <w:spacing w:after="0" w:line="240" w:lineRule="auto"/>
-        <w:rPr>
-          <w:b/>
-          <w:color w:val="000000" w:themeColor="text1"/>
-        </w:rPr>
-      </w:pPr>
-      <w:r>
-        <w:rPr>
-          <w:b/>
-          <w:color w:val="000000" w:themeColor="text1"/>
-        </w:rPr>
-        <w:t>SEC-2</w:t>
-      </w:r>
-    </w:p>
-    <w:p>
-      <w:pPr>
-        <w:spacing w:after="0" w:line="240" w:lineRule="auto"/>
-        <w:rPr>
-          <w:color w:val="000000" w:themeColor="text1"/>
-        </w:rPr>
-      </w:pPr>
-      <w:proofErr w:type="gramStart"/>
-      <w:r>
-        <w:rPr>
-          <w:color w:val="000000" w:themeColor="text1"/>
-        </w:rPr>
-        <w:t>Must have a role-based permissions security.</w:t>
-      </w:r>
-      <w:proofErr w:type="gramEnd"/>
+          <w:color w:val="000000" w:themeColor="text1"/>
+        </w:rPr>
+      </w:pPr>
+    </w:p>
+    <w:p>
+      <w:pPr>
+        <w:spacing w:after="0" w:line="240" w:lineRule="auto"/>
+        <w:rPr>
+          <w:b/>
+          <w:color w:val="000000" w:themeColor="text1"/>
+        </w:rPr>
+      </w:pPr>
+      <w:r>
+        <w:rPr>
+          <w:b/>
+          <w:color w:val="000000" w:themeColor="text1"/>
+        </w:rPr>
+        <w:t>WKF-1</w:t>
+      </w:r>
+    </w:p>
+    <w:p>
+      <w:pPr>
+        <w:spacing w:after="0" w:line="240" w:lineRule="auto"/>
+        <w:rPr>
+          <w:color w:val="000000" w:themeColor="text1"/>
+        </w:rPr>
+      </w:pPr>
+      <w:r>
+        <w:rPr>
+          <w:color w:val="000000" w:themeColor="text1"/>
+        </w:rPr>
+        <w:t>Must have notifications (via email, context, …) triggered by certain events such as timesheet submittal, approvals, PCA expiration, etc.</w:t>
+      </w:r>
     </w:p>
     <w:p>
       <w:pPr>
@@ -2949,44 +3170,21 @@
           <w:rFonts w:ascii="Calibri" w:eastAsia="Times New Roman" w:hAnsi="Calibri" w:cs="Calibri"/>
           <w:color w:val="60497B"/>
         </w:rPr>
-        <w:t xml:space="preserve">Would like to have the ability to create new roles, and assign permissions to that role. For example, an Administrator </w:t>
-      </w:r>
-      <w:proofErr w:type="gramStart"/>
-      <w:r>
-        <w:rPr>
-          <w:rFonts w:ascii="Calibri" w:eastAsia="Times New Roman" w:hAnsi="Calibri" w:cs="Calibri"/>
-          <w:color w:val="60497B"/>
-        </w:rPr>
-        <w:t>have</w:t>
-      </w:r>
-      <w:proofErr w:type="gramEnd"/>
-      <w:r>
-        <w:rPr>
-          <w:rFonts w:ascii="Calibri" w:eastAsia="Times New Roman" w:hAnsi="Calibri" w:cs="Calibri"/>
-          <w:color w:val="60497B"/>
-        </w:rPr>
-        <w:t xml:space="preserve"> rights to edit/delete PCA codes and users, while an Individual Contributor would not have those rights. Basic role set would include Administrator, </w:t>
-      </w:r>
-      <w:r>
-        <w:rPr>
-          <w:rFonts w:ascii="Calibri" w:eastAsia="Times New Roman" w:hAnsi="Calibri" w:cs="Calibri"/>
-          <w:color w:val="60497B"/>
-        </w:rPr>
-        <w:t xml:space="preserve">Manager </w:t>
-      </w:r>
-      <w:r>
-        <w:rPr>
-          <w:rFonts w:ascii="Calibri" w:eastAsia="Times New Roman" w:hAnsi="Calibri" w:cs="Calibri"/>
-          <w:color w:val="60497B"/>
-        </w:rPr>
-        <w:t>/</w:t>
-      </w:r>
-      <w:r>
-        <w:rPr>
-          <w:rFonts w:ascii="Calibri" w:eastAsia="Times New Roman" w:hAnsi="Calibri" w:cs="Calibri"/>
-          <w:color w:val="60497B"/>
-        </w:rPr>
-        <w:t>Approver, and Worker.</w:t>
+        <w:t>The current system auto-sends emails to notify users of their due timesheets, though the message is not tied to timesheet status (i.e. you get the mail even if your timesheet was submitted for that week).</w:t>
+      </w:r>
+      <w:r>
+        <w:rPr>
+          <w:rFonts w:ascii="Calibri" w:eastAsia="Times New Roman" w:hAnsi="Calibri" w:cs="Calibri"/>
+          <w:color w:val="60497B"/>
+        </w:rPr>
+        <w:t xml:space="preserve"> </w:t>
+      </w:r>
+      <w:r>
+        <w:rPr>
+          <w:rFonts w:ascii="Calibri" w:eastAsia="Times New Roman" w:hAnsi="Calibri" w:cs="Calibri"/>
+          <w:color w:val="60497B"/>
+        </w:rPr>
+        <w:t>One notification would be to the worker who has NOT submittee his/her time by end of day on Saturday.</w:t>
       </w:r>
     </w:p>
     <w:p>
@@ -3009,59 +3207,57 @@
           <w:b/>
           <w:color w:val="000000" w:themeColor="text1"/>
         </w:rPr>
-        <w:t>In</w:t>
-      </w:r>
-      <w:r>
-        <w:rPr>
-          <w:b/>
-          <w:color w:val="000000" w:themeColor="text1"/>
-        </w:rPr>
-        <w:t>a</w:t>
-      </w:r>
-      <w:r>
-        <w:rPr>
-          <w:b/>
-          <w:color w:val="000000" w:themeColor="text1"/>
-        </w:rPr>
-        <w:t>ctive</w:t>
-      </w:r>
-    </w:p>
-    <w:p>
-      <w:pPr>
-        <w:spacing w:after="0" w:line="240" w:lineRule="auto"/>
-        <w:rPr>
-          <w:color w:val="000000" w:themeColor="text1"/>
-        </w:rPr>
-      </w:pPr>
-    </w:p>
-    <w:p>
-      <w:pPr>
-        <w:spacing w:after="0" w:line="240" w:lineRule="auto"/>
-        <w:rPr>
-          <w:b/>
-          <w:color w:val="000000" w:themeColor="text1"/>
-        </w:rPr>
-      </w:pPr>
-      <w:r>
-        <w:rPr>
-          <w:b/>
-          <w:color w:val="000000" w:themeColor="text1"/>
-        </w:rPr>
-        <w:t>SEC-3</w:t>
-      </w:r>
-    </w:p>
-    <w:p>
-      <w:pPr>
-        <w:spacing w:after="0" w:line="240" w:lineRule="auto"/>
-        <w:rPr>
-          <w:color w:val="000000" w:themeColor="text1"/>
-        </w:rPr>
-      </w:pPr>
-      <w:r>
-        <w:rPr>
-          <w:color w:val="000000" w:themeColor="text1"/>
-        </w:rPr>
-        <w:t>The system shall allow for automated closure of time periods for PCA and work efforts, with administrator ability to manually reopen &amp; close for edit &amp; approval</w:t>
+        <w:t>In Progress</w:t>
+      </w:r>
+    </w:p>
+    <w:p>
+      <w:pPr>
+        <w:spacing w:after="0" w:line="240" w:lineRule="auto"/>
+        <w:rPr>
+          <w:color w:val="000000" w:themeColor="text1"/>
+        </w:rPr>
+      </w:pPr>
+    </w:p>
+    <w:p>
+      <w:pPr>
+        <w:spacing w:after="0" w:line="240" w:lineRule="auto"/>
+        <w:rPr>
+          <w:b/>
+          <w:color w:val="000000" w:themeColor="text1"/>
+        </w:rPr>
+      </w:pPr>
+      <w:r>
+        <w:rPr>
+          <w:b/>
+          <w:color w:val="000000" w:themeColor="text1"/>
+        </w:rPr>
+        <w:t>WKF-2</w:t>
+      </w:r>
+    </w:p>
+    <w:p>
+      <w:pPr>
+        <w:spacing w:after="0" w:line="240" w:lineRule="auto"/>
+        <w:rPr>
+          <w:color w:val="000000" w:themeColor="text1"/>
+        </w:rPr>
+      </w:pPr>
+      <w:r>
+        <w:rPr>
+          <w:color w:val="000000" w:themeColor="text1"/>
+        </w:rPr>
+        <w:t xml:space="preserve">Users with permissions, must have the </w:t>
+      </w:r>
+      <w:r>
+        <w:rPr>
+          <w:color w:val="000000" w:themeColor="text1"/>
+        </w:rPr>
+        <w:t>ability</w:t>
+      </w:r>
+      <w:r>
+        <w:rPr>
+          <w:color w:val="000000" w:themeColor="text1"/>
+        </w:rPr>
+        <w:t xml:space="preserve"> to approve TARS weekly submittals</w:t>
       </w:r>
     </w:p>
     <w:p>
@@ -3073,459 +3269,12 @@
           <w:color w:val="60497B"/>
         </w:rPr>
       </w:pPr>
-      <w:proofErr w:type="gramStart"/>
-      <w:r>
-        <w:rPr>
-          <w:rFonts w:ascii="Calibri" w:eastAsia="Times New Roman" w:hAnsi="Calibri" w:cs="Calibri"/>
-          <w:color w:val="60497B"/>
-        </w:rPr>
-        <w:t>Tied to DAT-13 in preventing work efforts and codes from lingering when they are no longer active.</w:t>
-      </w:r>
-      <w:proofErr w:type="gramEnd"/>
-      <w:r>
-        <w:rPr>
-          <w:rFonts w:ascii="Calibri" w:eastAsia="Times New Roman" w:hAnsi="Calibri" w:cs="Calibri"/>
-          <w:color w:val="60497B"/>
-        </w:rPr>
-        <w:t xml:space="preserve"> This is also an example of a permission element in the role-based security profile.</w:t>
-      </w:r>
-    </w:p>
-    <w:p>
-      <w:pPr>
-        <w:spacing w:after="0" w:line="240" w:lineRule="auto"/>
-        <w:ind w:left="720"/>
-        <w:rPr>
-          <w:rFonts w:ascii="Calibri" w:eastAsia="Times New Roman" w:hAnsi="Calibri" w:cs="Calibri"/>
-          <w:color w:val="60497B"/>
-        </w:rPr>
-      </w:pPr>
-      <w:r>
-        <w:rPr>
-          <w:color w:val="000000" w:themeColor="text1"/>
-        </w:rPr>
-        <w:t xml:space="preserve">Status: </w:t>
-      </w:r>
-      <w:r>
-        <w:rPr>
-          <w:b/>
-          <w:color w:val="000000" w:themeColor="text1"/>
-        </w:rPr>
-        <w:t>In Progress</w:t>
-      </w:r>
-    </w:p>
-    <w:p>
-      <w:pPr>
-        <w:spacing w:after="0" w:line="240" w:lineRule="auto"/>
-        <w:rPr>
-          <w:color w:val="000000" w:themeColor="text1"/>
-        </w:rPr>
-      </w:pPr>
-    </w:p>
-    <w:p>
-      <w:pPr>
-        <w:spacing w:after="0" w:line="240" w:lineRule="auto"/>
-        <w:rPr>
-          <w:b/>
-          <w:color w:val="000000" w:themeColor="text1"/>
-        </w:rPr>
-      </w:pPr>
-      <w:r>
-        <w:rPr>
-          <w:b/>
-          <w:color w:val="000000" w:themeColor="text1"/>
-        </w:rPr>
-        <w:t>NAV-1</w:t>
-      </w:r>
-    </w:p>
-    <w:p>
-      <w:pPr>
-        <w:spacing w:after="0" w:line="240" w:lineRule="auto"/>
-        <w:rPr>
-          <w:color w:val="000000" w:themeColor="text1"/>
-        </w:rPr>
-      </w:pPr>
-      <w:r>
-        <w:rPr>
-          <w:color w:val="000000" w:themeColor="text1"/>
-        </w:rPr>
-        <w:t xml:space="preserve">The system must allow each user the ability to navigate easily by logic/functional areas, </w:t>
-      </w:r>
-      <w:proofErr w:type="spellStart"/>
-      <w:r>
-        <w:rPr>
-          <w:color w:val="000000" w:themeColor="text1"/>
-        </w:rPr>
-        <w:t>ie</w:t>
-      </w:r>
-      <w:proofErr w:type="spellEnd"/>
-      <w:r>
-        <w:rPr>
-          <w:color w:val="000000" w:themeColor="text1"/>
-        </w:rPr>
-        <w:t xml:space="preserve">. </w:t>
-      </w:r>
-      <w:proofErr w:type="gramStart"/>
-      <w:r>
-        <w:rPr>
-          <w:color w:val="000000" w:themeColor="text1"/>
-        </w:rPr>
-        <w:t>Staff demographics, projects, work items/areas, time entry, etc.</w:t>
-      </w:r>
-      <w:proofErr w:type="gramEnd"/>
-    </w:p>
-    <w:p>
-      <w:pPr>
-        <w:spacing w:after="0" w:line="240" w:lineRule="auto"/>
-        <w:rPr>
-          <w:i/>
-          <w:color w:val="5F497A" w:themeColor="accent4" w:themeShade="BF"/>
-        </w:rPr>
-      </w:pPr>
-      <w:r>
-        <w:rPr>
-          <w:color w:val="5F497A" w:themeColor="accent4" w:themeShade="BF"/>
-        </w:rPr>
-        <w:tab/>
-      </w:r>
-      <w:r>
-        <w:rPr>
-          <w:i/>
-          <w:color w:val="5F497A" w:themeColor="accent4" w:themeShade="BF"/>
-        </w:rPr>
-        <w:t>No Comments</w:t>
-      </w:r>
-    </w:p>
-    <w:p>
-      <w:pPr>
-        <w:spacing w:after="0" w:line="240" w:lineRule="auto"/>
-        <w:ind w:firstLine="720"/>
-        <w:rPr>
-          <w:i/>
-          <w:color w:val="5F497A" w:themeColor="accent4" w:themeShade="BF"/>
-        </w:rPr>
-      </w:pPr>
-      <w:r>
-        <w:rPr>
-          <w:color w:val="000000" w:themeColor="text1"/>
-        </w:rPr>
-        <w:t xml:space="preserve">Status: </w:t>
-      </w:r>
-      <w:r>
-        <w:rPr>
-          <w:b/>
-          <w:color w:val="000000" w:themeColor="text1"/>
-        </w:rPr>
-        <w:t>In Progress</w:t>
-      </w:r>
-    </w:p>
-    <w:p>
-      <w:pPr>
-        <w:spacing w:after="0" w:line="240" w:lineRule="auto"/>
-        <w:rPr>
-          <w:color w:val="000000" w:themeColor="text1"/>
-        </w:rPr>
-      </w:pPr>
-    </w:p>
-    <w:p>
-      <w:pPr>
-        <w:spacing w:after="0" w:line="240" w:lineRule="auto"/>
-        <w:rPr>
-          <w:b/>
-          <w:color w:val="000000" w:themeColor="text1"/>
-        </w:rPr>
-      </w:pPr>
-      <w:r>
-        <w:rPr>
-          <w:b/>
-          <w:color w:val="000000" w:themeColor="text1"/>
-        </w:rPr>
-        <w:t>NAV-2</w:t>
-      </w:r>
-    </w:p>
-    <w:p>
-      <w:pPr>
-        <w:spacing w:after="0" w:line="240" w:lineRule="auto"/>
-        <w:rPr>
-          <w:color w:val="000000" w:themeColor="text1"/>
-        </w:rPr>
-      </w:pPr>
-      <w:proofErr w:type="gramStart"/>
-      <w:r>
-        <w:rPr>
-          <w:color w:val="000000" w:themeColor="text1"/>
-        </w:rPr>
-        <w:t>Must automatically display current week when entering timesheet data.</w:t>
-      </w:r>
-      <w:proofErr w:type="gramEnd"/>
-    </w:p>
-    <w:p>
-      <w:pPr>
-        <w:spacing w:after="0" w:line="240" w:lineRule="auto"/>
-        <w:rPr>
-          <w:i/>
-          <w:color w:val="5F497A" w:themeColor="accent4" w:themeShade="BF"/>
-        </w:rPr>
-      </w:pPr>
-      <w:r>
-        <w:rPr>
-          <w:color w:val="5F497A" w:themeColor="accent4" w:themeShade="BF"/>
-        </w:rPr>
-        <w:tab/>
-      </w:r>
-      <w:r>
-        <w:rPr>
-          <w:i/>
-          <w:color w:val="5F497A" w:themeColor="accent4" w:themeShade="BF"/>
-        </w:rPr>
-        <w:t>No Comments</w:t>
-      </w:r>
-      <w:r>
-        <w:rPr>
-          <w:i/>
-          <w:color w:val="5F497A" w:themeColor="accent4" w:themeShade="BF"/>
-        </w:rPr>
-        <w:tab/>
-      </w:r>
-    </w:p>
-    <w:p>
-      <w:pPr>
-        <w:spacing w:after="0" w:line="240" w:lineRule="auto"/>
-        <w:rPr>
-          <w:i/>
-          <w:color w:val="5F497A" w:themeColor="accent4" w:themeShade="BF"/>
-        </w:rPr>
-      </w:pPr>
-      <w:r>
-        <w:rPr>
-          <w:i/>
-          <w:color w:val="5F497A" w:themeColor="accent4" w:themeShade="BF"/>
-        </w:rPr>
-        <w:tab/>
-      </w:r>
-      <w:r>
-        <w:rPr>
-          <w:color w:val="000000" w:themeColor="text1"/>
-        </w:rPr>
-        <w:t xml:space="preserve">Status: </w:t>
-      </w:r>
-      <w:r>
-        <w:rPr>
-          <w:b/>
-          <w:color w:val="000000" w:themeColor="text1"/>
-        </w:rPr>
-        <w:t>In Progress</w:t>
-      </w:r>
-    </w:p>
-    <w:p>
-      <w:pPr>
-        <w:spacing w:after="0" w:line="240" w:lineRule="auto"/>
-        <w:rPr>
-          <w:color w:val="000000" w:themeColor="text1"/>
-        </w:rPr>
-      </w:pPr>
-    </w:p>
-    <w:p>
-      <w:pPr>
-        <w:spacing w:after="0" w:line="240" w:lineRule="auto"/>
-        <w:rPr>
-          <w:b/>
-          <w:color w:val="000000" w:themeColor="text1"/>
-        </w:rPr>
-      </w:pPr>
-      <w:r>
-        <w:rPr>
-          <w:b/>
-          <w:color w:val="000000" w:themeColor="text1"/>
-        </w:rPr>
-        <w:t>WKF-1</w:t>
-      </w:r>
-    </w:p>
-    <w:p>
-      <w:pPr>
-        <w:spacing w:after="0" w:line="240" w:lineRule="auto"/>
-        <w:rPr>
-          <w:color w:val="000000" w:themeColor="text1"/>
-        </w:rPr>
-      </w:pPr>
-      <w:r>
-        <w:rPr>
-          <w:color w:val="000000" w:themeColor="text1"/>
-        </w:rPr>
-        <w:t xml:space="preserve">Must have notifications (via email, </w:t>
-      </w:r>
-      <w:proofErr w:type="gramStart"/>
-      <w:r>
-        <w:rPr>
-          <w:color w:val="000000" w:themeColor="text1"/>
-        </w:rPr>
-        <w:t>context, …)</w:t>
-      </w:r>
-      <w:proofErr w:type="gramEnd"/>
-      <w:r>
-        <w:rPr>
-          <w:color w:val="000000" w:themeColor="text1"/>
-        </w:rPr>
-        <w:t xml:space="preserve"> triggered by certain events such as timesheet submittal, approvals, PCA expiration, etc.</w:t>
-      </w:r>
-    </w:p>
-    <w:p>
-      <w:pPr>
-        <w:spacing w:after="0" w:line="240" w:lineRule="auto"/>
-        <w:ind w:left="720"/>
-        <w:rPr>
-          <w:rFonts w:ascii="Calibri" w:eastAsia="Times New Roman" w:hAnsi="Calibri" w:cs="Calibri"/>
-          <w:color w:val="60497B"/>
-        </w:rPr>
-      </w:pPr>
-      <w:r>
-        <w:rPr>
-          <w:rFonts w:ascii="Calibri" w:eastAsia="Times New Roman" w:hAnsi="Calibri" w:cs="Calibri"/>
-          <w:color w:val="60497B"/>
-        </w:rPr>
-        <w:t>The current system auto-sends emails to notify users of their due timesheets, though the message is not tied to timesheet status (i.e. you get the mail even if your timesheet was submitted for that week).</w:t>
-      </w:r>
-      <w:r>
-        <w:rPr>
-          <w:rFonts w:ascii="Calibri" w:eastAsia="Times New Roman" w:hAnsi="Calibri" w:cs="Calibri"/>
-          <w:color w:val="60497B"/>
-        </w:rPr>
-        <w:t xml:space="preserve"> </w:t>
-      </w:r>
-      <w:r>
-        <w:rPr>
-          <w:rFonts w:ascii="Calibri" w:eastAsia="Times New Roman" w:hAnsi="Calibri" w:cs="Calibri"/>
-          <w:color w:val="60497B"/>
-        </w:rPr>
-        <w:t xml:space="preserve">One notification would be to the worker who has NOT </w:t>
-      </w:r>
-      <w:proofErr w:type="spellStart"/>
-      <w:r>
-        <w:rPr>
-          <w:rFonts w:ascii="Calibri" w:eastAsia="Times New Roman" w:hAnsi="Calibri" w:cs="Calibri"/>
-          <w:color w:val="60497B"/>
-        </w:rPr>
-        <w:t>submittee</w:t>
-      </w:r>
-      <w:proofErr w:type="spellEnd"/>
-      <w:r>
-        <w:rPr>
-          <w:rFonts w:ascii="Calibri" w:eastAsia="Times New Roman" w:hAnsi="Calibri" w:cs="Calibri"/>
-          <w:color w:val="60497B"/>
-        </w:rPr>
-        <w:t xml:space="preserve"> his/her time by end of day on Saturday.</w:t>
-      </w:r>
-    </w:p>
-    <w:p>
-      <w:pPr>
-        <w:spacing w:after="0" w:line="240" w:lineRule="auto"/>
-        <w:ind w:left="720"/>
-        <w:rPr>
-          <w:rFonts w:ascii="Calibri" w:eastAsia="Times New Roman" w:hAnsi="Calibri" w:cs="Calibri"/>
-          <w:color w:val="60497B"/>
-        </w:rPr>
-      </w:pPr>
-      <w:r>
-        <w:rPr>
-          <w:color w:val="000000" w:themeColor="text1"/>
-        </w:rPr>
-        <w:t xml:space="preserve">Status: </w:t>
-      </w:r>
-      <w:r>
-        <w:rPr>
-          <w:b/>
-          <w:color w:val="000000" w:themeColor="text1"/>
-        </w:rPr>
-        <w:t>In Progress</w:t>
-      </w:r>
-    </w:p>
-    <w:p>
-      <w:pPr>
-        <w:spacing w:after="0" w:line="240" w:lineRule="auto"/>
-        <w:rPr>
-          <w:color w:val="000000" w:themeColor="text1"/>
-        </w:rPr>
-      </w:pPr>
-    </w:p>
-    <w:p>
-      <w:pPr>
-        <w:spacing w:after="0" w:line="240" w:lineRule="auto"/>
-        <w:rPr>
-          <w:b/>
-          <w:color w:val="000000" w:themeColor="text1"/>
-        </w:rPr>
-      </w:pPr>
-      <w:r>
-        <w:rPr>
-          <w:b/>
-          <w:color w:val="000000" w:themeColor="text1"/>
-        </w:rPr>
-        <w:t>WKF-2</w:t>
-      </w:r>
-    </w:p>
-    <w:p>
-      <w:pPr>
-        <w:spacing w:after="0" w:line="240" w:lineRule="auto"/>
-        <w:rPr>
-          <w:color w:val="000000" w:themeColor="text1"/>
-        </w:rPr>
-      </w:pPr>
-      <w:r>
-        <w:rPr>
-          <w:color w:val="000000" w:themeColor="text1"/>
-        </w:rPr>
-        <w:t xml:space="preserve">Users with </w:t>
-      </w:r>
-      <w:proofErr w:type="gramStart"/>
-      <w:r>
-        <w:rPr>
-          <w:color w:val="000000" w:themeColor="text1"/>
-        </w:rPr>
-        <w:t>permissions,</w:t>
-      </w:r>
-      <w:proofErr w:type="gramEnd"/>
-      <w:r>
-        <w:rPr>
-          <w:color w:val="000000" w:themeColor="text1"/>
-        </w:rPr>
-        <w:t xml:space="preserve"> must have the </w:t>
-      </w:r>
-      <w:r>
-        <w:rPr>
-          <w:color w:val="000000" w:themeColor="text1"/>
-        </w:rPr>
-        <w:t>ability</w:t>
-      </w:r>
-      <w:r>
-        <w:rPr>
-          <w:color w:val="000000" w:themeColor="text1"/>
-        </w:rPr>
-        <w:t xml:space="preserve"> to approve TARS weekly submittals</w:t>
-      </w:r>
-    </w:p>
-    <w:p>
-      <w:pPr>
-        <w:spacing w:after="0" w:line="240" w:lineRule="auto"/>
-        <w:ind w:left="720"/>
-        <w:rPr>
-          <w:rFonts w:ascii="Calibri" w:eastAsia="Times New Roman" w:hAnsi="Calibri" w:cs="Calibri"/>
-          <w:color w:val="60497B"/>
-        </w:rPr>
-      </w:pPr>
-      <w:proofErr w:type="gramStart"/>
-      <w:r>
-        <w:rPr>
-          <w:rFonts w:ascii="Calibri" w:eastAsia="Times New Roman" w:hAnsi="Calibri" w:cs="Calibri"/>
-          <w:color w:val="60497B"/>
-        </w:rPr>
-        <w:t>Assumes ability to view other's timesheets based on your role permission.</w:t>
-      </w:r>
-      <w:proofErr w:type="gramEnd"/>
-      <w:r>
-        <w:rPr>
-          <w:rFonts w:ascii="Calibri" w:eastAsia="Times New Roman" w:hAnsi="Calibri" w:cs="Calibri"/>
-          <w:color w:val="60497B"/>
-        </w:rPr>
-        <w:t xml:space="preserve"> Rejected timesheets will provide notification to the submitter.</w:t>
+      <w:r>
+        <w:rPr>
+          <w:rFonts w:ascii="Calibri" w:eastAsia="Times New Roman" w:hAnsi="Calibri" w:cs="Calibri"/>
+          <w:color w:val="60497B"/>
+        </w:rPr>
+        <w:t>Assumes ability to view other's timesheets based on your role permission. Rejected timesheets will provide notification to the submitter.</w:t>
       </w:r>
     </w:p>
     <w:p>
@@ -3584,9 +3333,8 @@
           <w:sz w:val="28"/>
           <w:szCs w:val="28"/>
         </w:rPr>
-        <w:t xml:space="preserve">Idaho TARS Requirements </w:t>
-      </w:r>
-      <w:proofErr w:type="spellStart"/>
+        <w:t>Idaho TARS Requirements ChangeL</w:t>
+      </w:r>
       <w:r>
         <w:rPr>
           <w:b/>
@@ -3594,18 +3342,8 @@
           <w:sz w:val="28"/>
           <w:szCs w:val="28"/>
         </w:rPr>
-        <w:t>ChangeL</w:t>
-      </w:r>
-      <w:r>
-        <w:rPr>
-          <w:b/>
-          <w:color w:val="000000" w:themeColor="text1"/>
-          <w:sz w:val="28"/>
-          <w:szCs w:val="28"/>
-        </w:rPr>
         <w:t>og</w:t>
       </w:r>
-      <w:proofErr w:type="spellEnd"/>
     </w:p>
     <w:p>
       <w:pPr>
@@ -3650,7 +3388,6 @@
           <w:sz w:val="24"/>
           <w:szCs w:val="24"/>
         </w:rPr>
-        <w:lastRenderedPageBreak/>
         <w:tab/>
         <w:t xml:space="preserve">SEC-2 Moved to </w:t>
       </w:r>
@@ -4227,6 +3964,88 @@
           <w:szCs w:val="24"/>
         </w:rPr>
         <w:t>Reports will be generated using business objects, not TARS.</w:t>
+      </w:r>
+    </w:p>
+    <w:p>
+      <w:pPr>
+        <w:spacing w:after="0" w:line="240" w:lineRule="auto"/>
+        <w:rPr>
+          <w:color w:val="000000" w:themeColor="text1"/>
+          <w:sz w:val="24"/>
+          <w:szCs w:val="24"/>
+        </w:rPr>
+      </w:pPr>
+    </w:p>
+    <w:p>
+      <w:pPr>
+        <w:spacing w:after="0" w:line="240" w:lineRule="auto"/>
+        <w:rPr>
+          <w:color w:val="000000" w:themeColor="text1"/>
+          <w:sz w:val="24"/>
+          <w:szCs w:val="24"/>
+        </w:rPr>
+      </w:pPr>
+      <w:r>
+        <w:rPr>
+          <w:color w:val="000000" w:themeColor="text1"/>
+          <w:sz w:val="24"/>
+          <w:szCs w:val="24"/>
+        </w:rPr>
+        <w:t>11/8/2011</w:t>
+      </w:r>
+    </w:p>
+    <w:p>
+      <w:pPr>
+        <w:spacing w:after="0" w:line="240" w:lineRule="auto"/>
+        <w:rPr>
+          <w:color w:val="000000" w:themeColor="text1"/>
+          <w:sz w:val="24"/>
+          <w:szCs w:val="24"/>
+        </w:rPr>
+      </w:pPr>
+      <w:r>
+        <w:rPr>
+          <w:color w:val="000000" w:themeColor="text1"/>
+          <w:sz w:val="24"/>
+          <w:szCs w:val="24"/>
+        </w:rPr>
+        <w:tab/>
+      </w:r>
+      <w:r>
+        <w:rPr>
+          <w:color w:val="000000" w:themeColor="text1"/>
+          <w:sz w:val="24"/>
+          <w:szCs w:val="24"/>
+        </w:rPr>
+        <w:t>Updated SEC-</w:t>
+      </w:r>
+      <w:r>
+        <w:rPr>
+          <w:color w:val="000000" w:themeColor="text1"/>
+          <w:sz w:val="24"/>
+          <w:szCs w:val="24"/>
+        </w:rPr>
+        <w:t xml:space="preserve">1. </w:t>
+      </w:r>
+    </w:p>
+    <w:p>
+      <w:pPr>
+        <w:spacing w:after="0" w:line="240" w:lineRule="auto"/>
+        <w:rPr>
+          <w:b/>
+          <w:color w:val="000000" w:themeColor="text1"/>
+          <w:sz w:val="24"/>
+          <w:szCs w:val="24"/>
+        </w:rPr>
+      </w:pPr>
+      <w:r>
+        <w:rPr>
+          <w:b/>
+          <w:color w:val="000000" w:themeColor="text1"/>
+          <w:sz w:val="24"/>
+          <w:szCs w:val="24"/>
+        </w:rPr>
+        <w:tab/>
       </w:r>
     </w:p>
     <w:sectPr>
@@ -4719,7 +4538,7 @@
 </file>
 
 <file path=customXml/itemProps1.xml><?xml version="1.0" encoding="utf-8"?>
-<ds:datastoreItem xmlns:ds="http://schemas.openxmlformats.org/officeDocument/2006/customXml" ds:itemID="{4559DE31-C858-4463-B800-A9D2F78AF494}">
+<ds:datastoreItem xmlns:ds="http://schemas.openxmlformats.org/officeDocument/2006/customXml" ds:itemID="{640AB5A8-6C69-4892-BD36-76EB43F8B5E1}">
   <ds:schemaRefs>
     <ds:schemaRef ds:uri="http://schemas.openxmlformats.org/officeDocument/2006/bibliography"/>
   </ds:schemaRefs>

</xml_diff>